<commit_message>
Add PDF of user guide - content still needs updating
</commit_message>
<xml_diff>
--- a/cctest/doc/cctest_user_guide.docx
+++ b/cctest/doc/cctest_user_guide.docx
@@ -467,7 +467,7 @@
         </w:rPr>
         <w:fldChar w:fldCharType="separate"/>
       </w:r>
-      <w:hyperlink w:anchor="_Toc319943726" w:history="1">
+      <w:hyperlink w:anchor="_Toc372453557" w:history="1">
         <w:r>
           <w:rPr>
             <w:rStyle w:val="Hyperlink"/>
@@ -507,7 +507,7 @@
           <w:rPr>
             <w:webHidden/>
           </w:rPr>
-          <w:instrText xml:space="preserve"> PAGEREF _Toc319943726 \h </w:instrText>
+          <w:instrText xml:space="preserve"> PAGEREF _Toc372453557 \h </w:instrText>
         </w:r>
         <w:r>
           <w:rPr>
@@ -545,7 +545,7 @@
           <w:lang w:val="en-GB" w:eastAsia="en-GB"/>
         </w:rPr>
       </w:pPr>
-      <w:hyperlink w:anchor="_Toc319943727" w:history="1">
+      <w:hyperlink w:anchor="_Toc372453558" w:history="1">
         <w:r>
           <w:rPr>
             <w:rStyle w:val="Hyperlink"/>
@@ -584,7 +584,7 @@
           <w:rPr>
             <w:webHidden/>
           </w:rPr>
-          <w:instrText xml:space="preserve"> PAGEREF _Toc319943727 \h </w:instrText>
+          <w:instrText xml:space="preserve"> PAGEREF _Toc372453558 \h </w:instrText>
         </w:r>
         <w:r>
           <w:rPr>
@@ -623,7 +623,7 @@
           <w:lang w:val="en-GB" w:eastAsia="en-GB"/>
         </w:rPr>
       </w:pPr>
-      <w:hyperlink w:anchor="_Toc319943728" w:history="1">
+      <w:hyperlink w:anchor="_Toc372453559" w:history="1">
         <w:r>
           <w:rPr>
             <w:rStyle w:val="Hyperlink"/>
@@ -663,7 +663,7 @@
           <w:rPr>
             <w:webHidden/>
           </w:rPr>
-          <w:instrText xml:space="preserve"> PAGEREF _Toc319943728 \h </w:instrText>
+          <w:instrText xml:space="preserve"> PAGEREF _Toc372453559 \h </w:instrText>
         </w:r>
         <w:r>
           <w:rPr>
@@ -701,7 +701,7 @@
           <w:lang w:val="en-GB" w:eastAsia="en-GB"/>
         </w:rPr>
       </w:pPr>
-      <w:hyperlink w:anchor="_Toc319943729" w:history="1">
+      <w:hyperlink w:anchor="_Toc372453560" w:history="1">
         <w:r>
           <w:rPr>
             <w:rStyle w:val="Hyperlink"/>
@@ -740,7 +740,7 @@
           <w:rPr>
             <w:webHidden/>
           </w:rPr>
-          <w:instrText xml:space="preserve"> PAGEREF _Toc319943729 \h </w:instrText>
+          <w:instrText xml:space="preserve"> PAGEREF _Toc372453560 \h </w:instrText>
         </w:r>
         <w:r>
           <w:rPr>
@@ -778,7 +778,7 @@
           <w:lang w:val="en-GB" w:eastAsia="en-GB"/>
         </w:rPr>
       </w:pPr>
-      <w:hyperlink w:anchor="_Toc319943730" w:history="1">
+      <w:hyperlink w:anchor="_Toc372453561" w:history="1">
         <w:r>
           <w:rPr>
             <w:rStyle w:val="Hyperlink"/>
@@ -817,7 +817,7 @@
           <w:rPr>
             <w:webHidden/>
           </w:rPr>
-          <w:instrText xml:space="preserve"> PAGEREF _Toc319943730 \h </w:instrText>
+          <w:instrText xml:space="preserve"> PAGEREF _Toc372453561 \h </w:instrText>
         </w:r>
         <w:r>
           <w:rPr>
@@ -855,7 +855,7 @@
           <w:lang w:val="en-GB" w:eastAsia="en-GB"/>
         </w:rPr>
       </w:pPr>
-      <w:hyperlink w:anchor="_Toc319943731" w:history="1">
+      <w:hyperlink w:anchor="_Toc372453562" w:history="1">
         <w:r>
           <w:rPr>
             <w:rStyle w:val="Hyperlink"/>
@@ -894,7 +894,7 @@
           <w:rPr>
             <w:webHidden/>
           </w:rPr>
-          <w:instrText xml:space="preserve"> PAGEREF _Toc319943731 \h </w:instrText>
+          <w:instrText xml:space="preserve"> PAGEREF _Toc372453562 \h </w:instrText>
         </w:r>
         <w:r>
           <w:rPr>
@@ -932,7 +932,7 @@
           <w:lang w:val="en-GB" w:eastAsia="en-GB"/>
         </w:rPr>
       </w:pPr>
-      <w:hyperlink w:anchor="_Toc319943732" w:history="1">
+      <w:hyperlink w:anchor="_Toc372453563" w:history="1">
         <w:r>
           <w:rPr>
             <w:rStyle w:val="Hyperlink"/>
@@ -971,7 +971,7 @@
           <w:rPr>
             <w:webHidden/>
           </w:rPr>
-          <w:instrText xml:space="preserve"> PAGEREF _Toc319943732 \h </w:instrText>
+          <w:instrText xml:space="preserve"> PAGEREF _Toc372453563 \h </w:instrText>
         </w:r>
         <w:r>
           <w:rPr>
@@ -1010,7 +1010,7 @@
           <w:lang w:val="en-GB" w:eastAsia="en-GB"/>
         </w:rPr>
       </w:pPr>
-      <w:hyperlink w:anchor="_Toc319943733" w:history="1">
+      <w:hyperlink w:anchor="_Toc372453564" w:history="1">
         <w:r>
           <w:rPr>
             <w:rStyle w:val="Hyperlink"/>
@@ -1050,7 +1050,7 @@
           <w:rPr>
             <w:webHidden/>
           </w:rPr>
-          <w:instrText xml:space="preserve"> PAGEREF _Toc319943733 \h </w:instrText>
+          <w:instrText xml:space="preserve"> PAGEREF _Toc372453564 \h </w:instrText>
         </w:r>
         <w:r>
           <w:rPr>
@@ -1088,7 +1088,7 @@
           <w:lang w:val="en-GB" w:eastAsia="en-GB"/>
         </w:rPr>
       </w:pPr>
-      <w:hyperlink w:anchor="_Toc319943734" w:history="1">
+      <w:hyperlink w:anchor="_Toc372453565" w:history="1">
         <w:r>
           <w:rPr>
             <w:rStyle w:val="Hyperlink"/>
@@ -1127,7 +1127,7 @@
           <w:rPr>
             <w:webHidden/>
           </w:rPr>
-          <w:instrText xml:space="preserve"> PAGEREF _Toc319943734 \h </w:instrText>
+          <w:instrText xml:space="preserve"> PAGEREF _Toc372453565 \h </w:instrText>
         </w:r>
         <w:r>
           <w:rPr>
@@ -1166,7 +1166,7 @@
         <w:fldChar w:fldCharType="end"/>
       </w:r>
       <w:bookmarkStart w:id="7" w:name="_Ref146967036"/>
-      <w:bookmarkStart w:id="8" w:name="_Toc319943726"/>
+      <w:bookmarkStart w:id="8" w:name="_Toc372453557"/>
       <w:r>
         <w:t>Introduction</w:t>
       </w:r>
@@ -1183,7 +1183,7 @@
           <w:sz w:val="20"/>
         </w:rPr>
       </w:pPr>
-      <w:bookmarkStart w:id="9" w:name="_Toc319943727"/>
+      <w:bookmarkStart w:id="9" w:name="_Toc372453558"/>
       <w:r>
         <w:t>Overview</w:t>
       </w:r>
@@ -1194,7 +1194,6 @@
         <w:pStyle w:val="BodyText"/>
       </w:pPr>
       <w:proofErr w:type="spellStart"/>
-      <w:proofErr w:type="gramStart"/>
       <w:r>
         <w:rPr>
           <w:b/>
@@ -1202,7 +1201,6 @@
         <w:t>cctest</w:t>
       </w:r>
       <w:proofErr w:type="spellEnd"/>
-      <w:proofErr w:type="gramEnd"/>
       <w:r>
         <w:t xml:space="preserve"> is a C program written under Linux that will test </w:t>
       </w:r>
@@ -1238,10 +1236,18 @@
         <w:t>s</w:t>
       </w:r>
       <w:r>
-        <w:t xml:space="preserve"> how the libraries can be combined to create a power converter control program.</w:t>
-      </w:r>
-      <w:r>
-        <w:t xml:space="preserve">  It is driven by command line options that mostly specify </w:t>
+        <w:t xml:space="preserve"> how the libraries can be combined to create a power converter control program</w:t>
+      </w:r>
+      <w:proofErr w:type="gramStart"/>
+      <w:r>
+        <w:t>.</w:t>
+      </w:r>
+      <w:r>
+        <w:t xml:space="preserve">  </w:t>
+      </w:r>
+      <w:proofErr w:type="gramEnd"/>
+      <w:r>
+        <w:t xml:space="preserve">It is driven by command line options that mostly specify </w:t>
       </w:r>
       <w:r>
         <w:t xml:space="preserve">then names of </w:t>
@@ -1434,15 +1440,7 @@
       </w:r>
       <w:proofErr w:type="spellEnd"/>
       <w:r>
-        <w:t xml:space="preserve">, </w:t>
-      </w:r>
-      <w:proofErr w:type="gramStart"/>
-      <w:r>
-        <w:t>nor</w:t>
-      </w:r>
-      <w:proofErr w:type="gramEnd"/>
-      <w:r>
-        <w:t xml:space="preserve"> in </w:t>
+        <w:t xml:space="preserve">, nor in </w:t>
       </w:r>
       <w:proofErr w:type="spellStart"/>
       <w:r>
@@ -1463,15 +1461,20 @@
         <w:t>libreg</w:t>
       </w:r>
       <w:proofErr w:type="spellEnd"/>
-      <w:r>
-        <w:t>.  Normally seconds and hertz will be used, but this is not proscribed and you are free to use any units you like.</w:t>
+      <w:proofErr w:type="gramStart"/>
+      <w:r>
+        <w:t xml:space="preserve">.  </w:t>
+      </w:r>
+      <w:proofErr w:type="gramEnd"/>
+      <w:r>
+        <w:t>Normally seconds and hertz will be used, but this is not proscribed and you are free to use any units you like.</w:t>
       </w:r>
     </w:p>
     <w:p>
       <w:pPr>
         <w:pStyle w:val="Heading1"/>
       </w:pPr>
-      <w:bookmarkStart w:id="10" w:name="_Toc319943728"/>
+      <w:bookmarkStart w:id="10" w:name="_Toc372453559"/>
       <w:r>
         <w:lastRenderedPageBreak/>
         <w:t xml:space="preserve">Running </w:t>
@@ -2081,7 +2084,7 @@
       <w:pPr>
         <w:pStyle w:val="Heading2"/>
       </w:pPr>
-      <w:bookmarkStart w:id="11" w:name="_Toc319943729"/>
+      <w:bookmarkStart w:id="11" w:name="_Toc372453560"/>
       <w:r>
         <w:lastRenderedPageBreak/>
         <w:t>command line options</w:t>
@@ -2650,34 +2653,28 @@
               <w:rPr>
                 <w:sz w:val="16"/>
               </w:rPr>
-              <w:t xml:space="preserve">The global parameter file can contain the function type (PLEP, TABLE, PPPL, etc…) or it can be specified using </w:t>
+              <w:t>The global parameter file can contain the function type (PLEP, TABLE, PPPL, etc…) or it can be specified using the</w:t>
+            </w:r>
+            <w:r>
+              <w:rPr>
+                <w:sz w:val="16"/>
+              </w:rPr>
+              <w:t xml:space="preserve"> </w:t>
+            </w:r>
+            <w:r>
+              <w:rPr>
+                <w:sz w:val="16"/>
+              </w:rPr>
+              <w:t xml:space="preserve"> –f command line option</w:t>
             </w:r>
             <w:proofErr w:type="gramStart"/>
             <w:r>
               <w:rPr>
                 <w:sz w:val="16"/>
               </w:rPr>
-              <w:t>the</w:t>
-            </w:r>
-            <w:r>
-              <w:rPr>
-                <w:sz w:val="16"/>
-              </w:rPr>
-              <w:t xml:space="preserve"> </w:t>
-            </w:r>
-            <w:r>
-              <w:rPr>
-                <w:sz w:val="16"/>
-              </w:rPr>
-              <w:t xml:space="preserve"> –</w:t>
+              <w:t xml:space="preserve">.  </w:t>
             </w:r>
             <w:proofErr w:type="gramEnd"/>
-            <w:r>
-              <w:rPr>
-                <w:sz w:val="16"/>
-              </w:rPr>
-              <w:t xml:space="preserve">f command line option.  </w:t>
-            </w:r>
           </w:p>
         </w:tc>
       </w:tr>
@@ -5932,7 +5929,7 @@
       <w:pPr>
         <w:pStyle w:val="Heading2"/>
       </w:pPr>
-      <w:bookmarkStart w:id="12" w:name="_Toc319943730"/>
+      <w:bookmarkStart w:id="12" w:name="_Toc372453561"/>
       <w:r>
         <w:lastRenderedPageBreak/>
         <w:t>parameter</w:t>
@@ -7404,7 +7401,21 @@
               <w:rPr>
                 <w:sz w:val="16"/>
               </w:rPr>
-              <w:t xml:space="preserve"> FLOT generates HTML files that use the FLOT </w:t>
+              <w:t xml:space="preserve"> FLOT generates HTML files that use the </w:t>
+            </w:r>
+            <w:proofErr w:type="spellStart"/>
+            <w:r>
+              <w:rPr>
+                <w:sz w:val="16"/>
+              </w:rPr>
+              <w:t>FLOT</w:t>
+            </w:r>
+            <w:proofErr w:type="spellEnd"/>
+            <w:r>
+              <w:rPr>
+                <w:sz w:val="16"/>
+              </w:rPr>
+              <w:t xml:space="preserve"> </w:t>
             </w:r>
             <w:proofErr w:type="spellStart"/>
             <w:r>
@@ -9671,7 +9682,6 @@
         <w:t xml:space="preserve">The saturation is summarised by three parameters: </w:t>
       </w:r>
       <w:proofErr w:type="spellStart"/>
-      <w:proofErr w:type="gramStart"/>
       <w:r>
         <w:t>L</w:t>
       </w:r>
@@ -9682,9 +9692,12 @@
         <w:t>sat</w:t>
       </w:r>
       <w:proofErr w:type="spellEnd"/>
-      <w:proofErr w:type="gramEnd"/>
-      <w:r>
-        <w:t>, I</w:t>
+      <w:r>
+        <w:t xml:space="preserve">, </w:t>
+      </w:r>
+      <w:proofErr w:type="spellStart"/>
+      <w:r>
+        <w:t>I</w:t>
       </w:r>
       <w:r>
         <w:rPr>
@@ -9692,8 +9705,13 @@
         </w:rPr>
         <w:t>sat_start</w:t>
       </w:r>
-      <w:r>
-        <w:t xml:space="preserve"> and I</w:t>
+      <w:proofErr w:type="spellEnd"/>
+      <w:r>
+        <w:t xml:space="preserve"> and </w:t>
+      </w:r>
+      <w:proofErr w:type="spellStart"/>
+      <w:r>
+        <w:t>I</w:t>
       </w:r>
       <w:r>
         <w:rPr>
@@ -9701,8 +9719,14 @@
         </w:rPr>
         <w:t>sat_end</w:t>
       </w:r>
-      <w:r>
-        <w:t>.  Despite being rather crude, this model works very well and hides the non-linearity of the load from the RST regulation algorithm.</w:t>
+      <w:proofErr w:type="spellEnd"/>
+      <w:proofErr w:type="gramStart"/>
+      <w:r>
+        <w:t xml:space="preserve">.  </w:t>
+      </w:r>
+      <w:proofErr w:type="gramEnd"/>
+      <w:r>
+        <w:t>Despite being rather crude, this model works very well and hides the non-linearity of the load from the RST regulation algorithm.</w:t>
       </w:r>
     </w:p>
     <w:p>
@@ -11393,7 +11417,103 @@
               <w:rPr>
                 <w:sz w:val="16"/>
               </w:rPr>
-              <w:t xml:space="preserve">(1 + </w:t>
+              <w:t>(1 + SIM_ TC _FACTOR)</w:t>
+            </w:r>
+          </w:p>
+          <w:p>
+            <w:pPr>
+              <w:pStyle w:val="BodyText"/>
+              <w:ind w:left="0"/>
+              <w:jc w:val="left"/>
+              <w:rPr>
+                <w:sz w:val="16"/>
+              </w:rPr>
+            </w:pPr>
+            <w:proofErr w:type="spellStart"/>
+            <w:r>
+              <w:rPr>
+                <w:sz w:val="16"/>
+              </w:rPr>
+              <w:t>L</w:t>
+            </w:r>
+            <w:r>
+              <w:rPr>
+                <w:sz w:val="16"/>
+                <w:vertAlign w:val="subscript"/>
+              </w:rPr>
+              <w:t>sat</w:t>
+            </w:r>
+            <w:proofErr w:type="spellEnd"/>
+            <w:r>
+              <w:rPr>
+                <w:sz w:val="16"/>
+              </w:rPr>
+              <w:t xml:space="preserve"> = </w:t>
+            </w:r>
+            <w:proofErr w:type="spellStart"/>
+            <w:r>
+              <w:rPr>
+                <w:sz w:val="16"/>
+              </w:rPr>
+              <w:t>HEN</w:t>
+            </w:r>
+            <w:r>
+              <w:rPr>
+                <w:sz w:val="16"/>
+              </w:rPr>
+              <w:t>RYS_SAT</w:t>
+            </w:r>
+            <w:proofErr w:type="spellEnd"/>
+            <w:r>
+              <w:rPr>
+                <w:sz w:val="16"/>
+              </w:rPr>
+              <w:t xml:space="preserve"> * (1 + SIM_ TC _FACTOR)</w:t>
+            </w:r>
+          </w:p>
+          <w:p>
+            <w:pPr>
+              <w:pStyle w:val="BodyText"/>
+              <w:ind w:left="0"/>
+              <w:jc w:val="left"/>
+              <w:rPr>
+                <w:sz w:val="16"/>
+              </w:rPr>
+            </w:pPr>
+            <w:proofErr w:type="spellStart"/>
+            <w:r>
+              <w:rPr>
+                <w:sz w:val="16"/>
+              </w:rPr>
+              <w:t>R</w:t>
+            </w:r>
+            <w:r>
+              <w:rPr>
+                <w:sz w:val="16"/>
+                <w:vertAlign w:val="subscript"/>
+              </w:rPr>
+              <w:t>s</w:t>
+            </w:r>
+            <w:proofErr w:type="spellEnd"/>
+            <w:r>
+              <w:rPr>
+                <w:sz w:val="16"/>
+              </w:rPr>
+              <w:t xml:space="preserve"> = </w:t>
+            </w:r>
+            <w:proofErr w:type="spellStart"/>
+            <w:r>
+              <w:rPr>
+                <w:sz w:val="16"/>
+              </w:rPr>
+              <w:t>OHMS_SER</w:t>
+            </w:r>
+            <w:proofErr w:type="spellEnd"/>
+            <w:r>
+              <w:rPr>
+                <w:sz w:val="16"/>
+              </w:rPr>
+              <w:t xml:space="preserve"> * (1 – </w:t>
             </w:r>
             <w:r>
               <w:rPr>
@@ -11422,27 +11542,47 @@
               <w:rPr>
                 <w:sz w:val="16"/>
               </w:rPr>
-              <w:t>L</w:t>
+              <w:t>R</w:t>
             </w:r>
             <w:r>
               <w:rPr>
                 <w:sz w:val="16"/>
                 <w:vertAlign w:val="subscript"/>
               </w:rPr>
-              <w:t>sat</w:t>
+              <w:t>p</w:t>
             </w:r>
             <w:proofErr w:type="spellEnd"/>
             <w:r>
               <w:rPr>
                 <w:sz w:val="16"/>
               </w:rPr>
-              <w:t xml:space="preserve"> = HEN</w:t>
-            </w:r>
-            <w:r>
-              <w:rPr>
-                <w:sz w:val="16"/>
-              </w:rPr>
-              <w:t>RYS_SAT * (1 + SIM_ TC _FACTOR)</w:t>
+              <w:t xml:space="preserve"> = </w:t>
+            </w:r>
+            <w:proofErr w:type="spellStart"/>
+            <w:r>
+              <w:rPr>
+                <w:sz w:val="16"/>
+              </w:rPr>
+              <w:t>OHMS_PAR</w:t>
+            </w:r>
+            <w:proofErr w:type="spellEnd"/>
+            <w:r>
+              <w:rPr>
+                <w:sz w:val="16"/>
+              </w:rPr>
+              <w:t xml:space="preserve"> * (1 – </w:t>
+            </w:r>
+            <w:r>
+              <w:rPr>
+                <w:sz w:val="16"/>
+              </w:rPr>
+              <w:t>SIM_ TC _FACTOR</w:t>
+            </w:r>
+            <w:r>
+              <w:rPr>
+                <w:sz w:val="16"/>
+              </w:rPr>
+              <w:t>)</w:t>
             </w:r>
           </w:p>
           <w:p>
@@ -11466,112 +11606,34 @@
                 <w:sz w:val="16"/>
                 <w:vertAlign w:val="subscript"/>
               </w:rPr>
-              <w:t>s</w:t>
+              <w:t>m</w:t>
             </w:r>
             <w:proofErr w:type="spellEnd"/>
             <w:r>
               <w:rPr>
                 <w:sz w:val="16"/>
               </w:rPr>
-              <w:t xml:space="preserve"> = OHMS_SER * (1 – </w:t>
-            </w:r>
-            <w:r>
-              <w:rPr>
-                <w:sz w:val="16"/>
-              </w:rPr>
-              <w:t>SIM_ TC _FACTOR</w:t>
-            </w:r>
-            <w:r>
-              <w:rPr>
-                <w:sz w:val="16"/>
-              </w:rPr>
-              <w:t>)</w:t>
-            </w:r>
-          </w:p>
-          <w:p>
-            <w:pPr>
-              <w:pStyle w:val="BodyText"/>
-              <w:ind w:left="0"/>
-              <w:jc w:val="left"/>
-              <w:rPr>
-                <w:sz w:val="16"/>
-              </w:rPr>
-            </w:pPr>
+              <w:t xml:space="preserve"> = </w:t>
+            </w:r>
             <w:proofErr w:type="spellStart"/>
             <w:r>
               <w:rPr>
                 <w:sz w:val="16"/>
               </w:rPr>
-              <w:t>R</w:t>
-            </w:r>
-            <w:r>
-              <w:rPr>
-                <w:sz w:val="16"/>
-                <w:vertAlign w:val="subscript"/>
-              </w:rPr>
-              <w:t>p</w:t>
+              <w:t>OHMS_MAG</w:t>
             </w:r>
             <w:proofErr w:type="spellEnd"/>
             <w:r>
               <w:rPr>
                 <w:sz w:val="16"/>
               </w:rPr>
-              <w:t xml:space="preserve"> = OHMS_PAR * (1 – </w:t>
-            </w:r>
-            <w:r>
-              <w:rPr>
-                <w:sz w:val="16"/>
-              </w:rPr>
-              <w:t>SIM_ TC _FACTOR</w:t>
-            </w:r>
-            <w:r>
-              <w:rPr>
-                <w:sz w:val="16"/>
-              </w:rPr>
-              <w:t>)</w:t>
-            </w:r>
-          </w:p>
-          <w:p>
-            <w:pPr>
-              <w:pStyle w:val="BodyText"/>
-              <w:ind w:left="0"/>
-              <w:jc w:val="left"/>
-              <w:rPr>
-                <w:sz w:val="16"/>
-              </w:rPr>
-            </w:pPr>
-            <w:proofErr w:type="spellStart"/>
-            <w:r>
-              <w:rPr>
-                <w:sz w:val="16"/>
-              </w:rPr>
-              <w:t>R</w:t>
-            </w:r>
-            <w:r>
-              <w:rPr>
-                <w:sz w:val="16"/>
-                <w:vertAlign w:val="subscript"/>
-              </w:rPr>
-              <w:t>m</w:t>
-            </w:r>
-            <w:proofErr w:type="spellEnd"/>
-            <w:r>
-              <w:rPr>
-                <w:sz w:val="16"/>
-              </w:rPr>
-              <w:t xml:space="preserve"> = OHMS_MAG * (1 – </w:t>
-            </w:r>
-            <w:r>
-              <w:rPr>
-                <w:sz w:val="16"/>
-              </w:rPr>
-              <w:t>SIM_ TC _FACTOR</w:t>
-            </w:r>
-            <w:r>
-              <w:rPr>
-                <w:sz w:val="16"/>
-              </w:rPr>
-              <w:t>)</w:t>
+              <w:t xml:space="preserve"> * (1 – </w:t>
+            </w:r>
+            <w:r>
+              <w:rPr>
+                <w:sz w:val="16"/>
+              </w:rPr>
+              <w:t>SIM_ TC _FACTOR)</w:t>
             </w:r>
           </w:p>
           <w:p>
@@ -11636,17 +11698,7 @@
                         <w:rFonts w:ascii="Cambria Math" w:hAnsi="Cambria Math"/>
                         <w:sz w:val="16"/>
                       </w:rPr>
-                      <m:t>SIM_TC_</m:t>
-                    </m:r>
-                    <m:r>
-                      <m:rPr>
-                        <m:sty m:val="p"/>
-                      </m:rPr>
-                      <w:rPr>
-                        <w:rFonts w:ascii="Cambria Math" w:hAnsi="Cambria Math"/>
-                        <w:sz w:val="16"/>
-                      </w:rPr>
-                      <m:t>ERROR</m:t>
+                      <m:t>SIM_TC_ERROR</m:t>
                     </m:r>
                   </m:num>
                   <m:den>
@@ -11658,17 +11710,7 @@
                         <w:rFonts w:ascii="Cambria Math" w:hAnsi="Cambria Math"/>
                         <w:sz w:val="16"/>
                       </w:rPr>
-                      <m:t>SIM_TC_</m:t>
-                    </m:r>
-                    <m:r>
-                      <m:rPr>
-                        <m:sty m:val="p"/>
-                      </m:rPr>
-                      <w:rPr>
-                        <w:rFonts w:ascii="Cambria Math" w:hAnsi="Cambria Math"/>
-                        <w:sz w:val="16"/>
-                      </w:rPr>
-                      <m:t>ERROR</m:t>
+                      <m:t>SIM_TC_ERROR</m:t>
                     </m:r>
                     <m:r>
                       <w:rPr>
@@ -11730,8 +11772,6 @@
       <w:r>
         <w:br w:type="page"/>
       </w:r>
-      <w:bookmarkStart w:id="14" w:name="_GoBack"/>
-      <w:bookmarkEnd w:id="14"/>
     </w:p>
     <w:p>
       <w:pPr>
@@ -14103,21 +14143,21 @@
               <w:rPr>
                 <w:sz w:val="16"/>
               </w:rPr>
-              <w:t xml:space="preserve">voltage regulation loop (though it could in </w:t>
+              <w:t>voltage regulation loop (though it could in required)</w:t>
             </w:r>
             <w:proofErr w:type="gramStart"/>
             <w:r>
               <w:rPr>
                 <w:sz w:val="16"/>
               </w:rPr>
-              <w:t>required</w:t>
+              <w:t xml:space="preserve">.  </w:t>
             </w:r>
             <w:proofErr w:type="gramEnd"/>
             <w:r>
               <w:rPr>
                 <w:sz w:val="16"/>
               </w:rPr>
-              <w:t>).  However, if the voltage is measured, the error of the external voltage regulation loop can be calculated and monitored.  This parameter defines the</w:t>
+              <w:t>However, if the voltage is measured, the error of the external voltage regulation loop can be calculated and monitored.  This parameter defines the</w:t>
             </w:r>
             <w:r>
               <w:rPr>
@@ -15317,16 +15357,17 @@
         </w:rPr>
       </w:pPr>
     </w:p>
-    <w:bookmarkStart w:id="15" w:name="_MON_1383569942"/>
-    <w:bookmarkStart w:id="16" w:name="_MON_1383569959"/>
-    <w:bookmarkStart w:id="17" w:name="_MON_1383569969"/>
-    <w:bookmarkStart w:id="18" w:name="_MON_1184417038"/>
-    <w:bookmarkStart w:id="19" w:name="_MON_1383569500"/>
-    <w:bookmarkStart w:id="20" w:name="_MON_1383569556"/>
-    <w:bookmarkStart w:id="21" w:name="_MON_1383569577"/>
-    <w:bookmarkStart w:id="22" w:name="_MON_1383569589"/>
-    <w:bookmarkStart w:id="23" w:name="_MON_1383569673"/>
-    <w:bookmarkStart w:id="24" w:name="_MON_1383569851"/>
+    <w:bookmarkStart w:id="14" w:name="_MON_1383569959"/>
+    <w:bookmarkStart w:id="15" w:name="_MON_1383569969"/>
+    <w:bookmarkStart w:id="16" w:name="_MON_1184417038"/>
+    <w:bookmarkStart w:id="17" w:name="_MON_1383569500"/>
+    <w:bookmarkStart w:id="18" w:name="_MON_1383569556"/>
+    <w:bookmarkStart w:id="19" w:name="_MON_1383569577"/>
+    <w:bookmarkStart w:id="20" w:name="_MON_1383569589"/>
+    <w:bookmarkStart w:id="21" w:name="_MON_1383569673"/>
+    <w:bookmarkStart w:id="22" w:name="_MON_1383569851"/>
+    <w:bookmarkStart w:id="23" w:name="_MON_1383569881"/>
+    <w:bookmarkEnd w:id="14"/>
     <w:bookmarkEnd w:id="15"/>
     <w:bookmarkEnd w:id="16"/>
     <w:bookmarkEnd w:id="17"/>
@@ -15336,9 +15377,8 @@
     <w:bookmarkEnd w:id="21"/>
     <w:bookmarkEnd w:id="22"/>
     <w:bookmarkEnd w:id="23"/>
+    <w:bookmarkStart w:id="24" w:name="_MON_1383569942"/>
     <w:bookmarkEnd w:id="24"/>
-    <w:bookmarkStart w:id="25" w:name="_MON_1383569881"/>
-    <w:bookmarkEnd w:id="25"/>
     <w:p>
       <w:pPr>
         <w:pStyle w:val="BodyText"/>
@@ -15356,7 +15396,7 @@
             <v:imagedata r:id="rId12" o:title=""/>
             <o:lock v:ext="edit" aspectratio="f"/>
           </v:shape>
-          <o:OLEObject Type="Embed" ProgID="Excel.Sheet.8" ShapeID="_x0000_i1025" DrawAspect="Content" ObjectID="_1398858782" r:id="rId13"/>
+          <o:OLEObject Type="Embed" ProgID="Excel.Sheet.8" ShapeID="_x0000_i1025" DrawAspect="Content" ObjectID="_1446195400" r:id="rId13"/>
         </w:object>
       </w:r>
     </w:p>
@@ -15385,29 +15425,30 @@
           <w:lang w:val="en-US"/>
         </w:rPr>
       </w:pPr>
-      <w:bookmarkStart w:id="26" w:name="_MON_1184417107"/>
-      <w:bookmarkStart w:id="27" w:name="_MON_1184421309"/>
-      <w:bookmarkStart w:id="28" w:name="_MON_1184421351"/>
-      <w:bookmarkStart w:id="29" w:name="_MON_1184421397"/>
-      <w:bookmarkStart w:id="30" w:name="_MON_1184421645"/>
-      <w:bookmarkStart w:id="31" w:name="_MON_1184421674"/>
-      <w:bookmarkStart w:id="32" w:name="_MON_1184421714"/>
-      <w:bookmarkStart w:id="33" w:name="_MON_1184421727"/>
-      <w:bookmarkStart w:id="34" w:name="_MON_1184421767"/>
-      <w:bookmarkStart w:id="35" w:name="_MON_1184421843"/>
-      <w:bookmarkStart w:id="36" w:name="_MON_1184424328"/>
-      <w:bookmarkStart w:id="37" w:name="_MON_1184424352"/>
-      <w:bookmarkStart w:id="38" w:name="_MON_1184424401"/>
-      <w:bookmarkStart w:id="39" w:name="_MON_1184484790"/>
-      <w:bookmarkStart w:id="40" w:name="_MON_1184484798"/>
-      <w:bookmarkStart w:id="41" w:name="_MON_1184485514"/>
-      <w:bookmarkStart w:id="42" w:name="_MON_1382450815"/>
-      <w:bookmarkStart w:id="43" w:name="_MON_1382450880"/>
-      <w:bookmarkStart w:id="44" w:name="_MON_1382451029"/>
-      <w:bookmarkStart w:id="45" w:name="_MON_1382452348"/>
-      <w:bookmarkStart w:id="46" w:name="_MON_1382452467"/>
-      <w:bookmarkStart w:id="47" w:name="_MON_1382452489"/>
-      <w:bookmarkStart w:id="48" w:name="_MON_1382452519"/>
+      <w:bookmarkStart w:id="25" w:name="_MON_1184417107"/>
+      <w:bookmarkStart w:id="26" w:name="_MON_1184421309"/>
+      <w:bookmarkStart w:id="27" w:name="_MON_1184421351"/>
+      <w:bookmarkStart w:id="28" w:name="_MON_1184421397"/>
+      <w:bookmarkStart w:id="29" w:name="_MON_1184421645"/>
+      <w:bookmarkStart w:id="30" w:name="_MON_1184421674"/>
+      <w:bookmarkStart w:id="31" w:name="_MON_1184421714"/>
+      <w:bookmarkStart w:id="32" w:name="_MON_1184421727"/>
+      <w:bookmarkStart w:id="33" w:name="_MON_1184421767"/>
+      <w:bookmarkStart w:id="34" w:name="_MON_1184421843"/>
+      <w:bookmarkStart w:id="35" w:name="_MON_1184424328"/>
+      <w:bookmarkStart w:id="36" w:name="_MON_1184424352"/>
+      <w:bookmarkStart w:id="37" w:name="_MON_1184424401"/>
+      <w:bookmarkStart w:id="38" w:name="_MON_1184484790"/>
+      <w:bookmarkStart w:id="39" w:name="_MON_1184484798"/>
+      <w:bookmarkStart w:id="40" w:name="_MON_1184485514"/>
+      <w:bookmarkStart w:id="41" w:name="_MON_1382450815"/>
+      <w:bookmarkStart w:id="42" w:name="_MON_1382450880"/>
+      <w:bookmarkStart w:id="43" w:name="_MON_1382451029"/>
+      <w:bookmarkStart w:id="44" w:name="_MON_1382452348"/>
+      <w:bookmarkStart w:id="45" w:name="_MON_1382452467"/>
+      <w:bookmarkStart w:id="46" w:name="_MON_1382452489"/>
+      <w:bookmarkStart w:id="47" w:name="_MON_1382452519"/>
+      <w:bookmarkEnd w:id="25"/>
       <w:bookmarkEnd w:id="26"/>
       <w:bookmarkEnd w:id="27"/>
       <w:bookmarkEnd w:id="28"/>
@@ -15430,7 +15471,6 @@
       <w:bookmarkEnd w:id="45"/>
       <w:bookmarkEnd w:id="46"/>
       <w:bookmarkEnd w:id="47"/>
-      <w:bookmarkEnd w:id="48"/>
     </w:p>
     <w:p>
       <w:pPr>
@@ -17629,7 +17669,21 @@
         <w:rPr>
           <w:lang w:val="en-US"/>
         </w:rPr>
-        <w:t xml:space="preserve"> uses the RST algorithm which says:</w:t>
+        <w:t xml:space="preserve"> uses the </w:t>
+      </w:r>
+      <w:proofErr w:type="spellStart"/>
+      <w:r>
+        <w:rPr>
+          <w:lang w:val="en-US"/>
+        </w:rPr>
+        <w:t>RST</w:t>
+      </w:r>
+      <w:proofErr w:type="spellEnd"/>
+      <w:r>
+        <w:rPr>
+          <w:lang w:val="en-US"/>
+        </w:rPr>
+        <w:t xml:space="preserve"> algorithm which says:</w:t>
       </w:r>
     </w:p>
     <w:p>
@@ -19164,16 +19218,8 @@
         <w:rPr>
           <w:lang w:val="en-US"/>
         </w:rPr>
-        <w:t xml:space="preserve"> controller) and which has a track delay of 7.91232 </w:t>
-      </w:r>
-      <w:proofErr w:type="spellStart"/>
-      <w:r>
-        <w:rPr>
-          <w:lang w:val="en-US"/>
-        </w:rPr>
-        <w:t>ms.</w:t>
-      </w:r>
-      <w:proofErr w:type="spellEnd"/>
+        <w:t xml:space="preserve"> controller) and which has a track delay of 7.91232 ms.</w:t>
+      </w:r>
     </w:p>
     <w:p>
       <w:pPr>
@@ -19360,16 +19406,8 @@
         <w:rPr>
           <w:lang w:val="en-US"/>
         </w:rPr>
-        <w:t xml:space="preserve">Here is an example based on a voltage source with a second order response at about 200 Hz that is modeled as a simple delay of 2.8 </w:t>
-      </w:r>
-      <w:proofErr w:type="spellStart"/>
-      <w:r>
-        <w:rPr>
-          <w:lang w:val="en-US"/>
-        </w:rPr>
-        <w:t>ms.</w:t>
-      </w:r>
-      <w:proofErr w:type="spellEnd"/>
+        <w:t>Here is an example based on a voltage source with a second order response at about 200 Hz that is modeled as a simple delay of 2.8 ms.</w:t>
+      </w:r>
     </w:p>
     <w:p>
       <w:pPr>
@@ -19658,12 +19696,12 @@
       <w:pPr>
         <w:pStyle w:val="Heading2"/>
       </w:pPr>
-      <w:bookmarkStart w:id="49" w:name="_Toc319943731"/>
+      <w:bookmarkStart w:id="48" w:name="_Toc372453562"/>
       <w:r>
         <w:lastRenderedPageBreak/>
         <w:t>function data files</w:t>
       </w:r>
-      <w:bookmarkEnd w:id="49"/>
+      <w:bookmarkEnd w:id="48"/>
     </w:p>
     <w:p>
       <w:pPr>
@@ -20327,7 +20365,21 @@
         <w:rPr>
           <w:lang w:val="en-US"/>
         </w:rPr>
-        <w:t xml:space="preserve"> using the PLEP function to continue the same rate of change until it needs to decelerate </w:t>
+        <w:t xml:space="preserve"> using the </w:t>
+      </w:r>
+      <w:proofErr w:type="spellStart"/>
+      <w:r>
+        <w:rPr>
+          <w:lang w:val="en-US"/>
+        </w:rPr>
+        <w:t>PLEP</w:t>
+      </w:r>
+      <w:proofErr w:type="spellEnd"/>
+      <w:r>
+        <w:rPr>
+          <w:lang w:val="en-US"/>
+        </w:rPr>
+        <w:t xml:space="preserve"> function to continue the same rate of change until it needs to decelerate </w:t>
       </w:r>
       <w:proofErr w:type="spellStart"/>
       <w:r>
@@ -20513,229 +20565,256 @@
       <w:pPr>
         <w:pStyle w:val="Heading2"/>
       </w:pPr>
-      <w:bookmarkStart w:id="50" w:name="_Toc319943732"/>
+      <w:bookmarkStart w:id="49" w:name="_Toc372453563"/>
       <w:r>
         <w:t>Output</w:t>
       </w:r>
+      <w:bookmarkEnd w:id="49"/>
+    </w:p>
+    <w:p>
+      <w:pPr>
+        <w:pStyle w:val="Heading3"/>
+      </w:pPr>
+      <w:proofErr w:type="gramStart"/>
+      <w:r>
+        <w:t>standard</w:t>
+      </w:r>
+      <w:proofErr w:type="gramEnd"/>
+      <w:r>
+        <w:t xml:space="preserve"> error</w:t>
+      </w:r>
+    </w:p>
+    <w:p>
+      <w:pPr>
+        <w:pStyle w:val="Heading3"/>
+      </w:pPr>
+      <w:proofErr w:type="gramStart"/>
+      <w:r>
+        <w:t>standard</w:t>
+      </w:r>
+      <w:proofErr w:type="gramEnd"/>
+      <w:r>
+        <w:t xml:space="preserve"> output</w:t>
+      </w:r>
+    </w:p>
+    <w:p>
+      <w:pPr>
+        <w:pStyle w:val="Heading3"/>
+      </w:pPr>
+      <w:proofErr w:type="spellStart"/>
+      <w:r>
+        <w:t>output_format</w:t>
+      </w:r>
+      <w:proofErr w:type="spellEnd"/>
+    </w:p>
+    <w:p>
+      <w:pPr>
+        <w:pStyle w:val="BodyText"/>
+      </w:pPr>
+      <w:proofErr w:type="spellStart"/>
+      <w:r>
+        <w:t>cctest</w:t>
+      </w:r>
+      <w:proofErr w:type="spellEnd"/>
+      <w:r>
+        <w:t xml:space="preserve"> supports </w:t>
+      </w:r>
+      <w:r>
+        <w:t>four different output formats</w:t>
+      </w:r>
+      <w:r>
+        <w:t xml:space="preserve"> </w:t>
+      </w:r>
+      <w:r>
+        <w:t>selectable using the –o command line option or the GLOBAL.OUTPUT_FORMAT parameter</w:t>
+      </w:r>
+      <w:proofErr w:type="gramStart"/>
+      <w:r>
+        <w:t xml:space="preserve">.  </w:t>
+      </w:r>
+      <w:proofErr w:type="gramEnd"/>
+      <w:r>
+        <w:t xml:space="preserve">Three formats are basically CSV files with </w:t>
+      </w:r>
+      <w:r>
+        <w:t xml:space="preserve">slightly different </w:t>
+      </w:r>
+      <w:r>
+        <w:t xml:space="preserve">headers while FLOT generates an HTML file that exploits the </w:t>
+      </w:r>
+      <w:proofErr w:type="spellStart"/>
+      <w:r>
+        <w:t>FLOT</w:t>
+      </w:r>
+      <w:proofErr w:type="spellEnd"/>
+      <w:r>
+        <w:t xml:space="preserve"> </w:t>
+      </w:r>
+      <w:proofErr w:type="spellStart"/>
+      <w:r>
+        <w:t>javascript</w:t>
+      </w:r>
+      <w:proofErr w:type="spellEnd"/>
+      <w:r>
+        <w:t xml:space="preserve"> graphic package to provide an interactive chart in a browser</w:t>
+      </w:r>
+      <w:r>
+        <w:t xml:space="preserve">.  </w:t>
+      </w:r>
+    </w:p>
+    <w:p>
+      <w:pPr>
+        <w:pStyle w:val="Heading4"/>
+      </w:pPr>
+      <w:r>
+        <w:t>STANDARD – CSV for EXCEL, MATLAB etc…</w:t>
+      </w:r>
+    </w:p>
+    <w:p>
+      <w:pPr>
+        <w:pStyle w:val="BodyText"/>
+      </w:pPr>
+      <w:r>
+        <w:t>STANDARD produces simple CSV files with a header line, making it easy to use with Excel and MATLAB.</w:t>
+      </w:r>
+    </w:p>
+    <w:p>
+      <w:pPr>
+        <w:pStyle w:val="Heading4"/>
+      </w:pPr>
+      <w:r>
+        <w:t xml:space="preserve">FGCSPY – CSV for </w:t>
+      </w:r>
+      <w:proofErr w:type="spellStart"/>
+      <w:r>
+        <w:t>FGCspy</w:t>
+      </w:r>
+      <w:proofErr w:type="spellEnd"/>
+      <w:r>
+        <w:t xml:space="preserve"> program</w:t>
+      </w:r>
+    </w:p>
+    <w:p>
+      <w:pPr>
+        <w:pStyle w:val="BodyText"/>
+      </w:pPr>
+      <w:r>
+        <w:t xml:space="preserve">FGCSPY is the default format as </w:t>
+      </w:r>
+      <w:proofErr w:type="spellStart"/>
+      <w:r>
+        <w:t>FGCspy</w:t>
+      </w:r>
+      <w:proofErr w:type="spellEnd"/>
+      <w:r>
+        <w:t xml:space="preserve"> is currently the standard data viewer used by the TE-EPC group at CERN.  </w:t>
+      </w:r>
+    </w:p>
+    <w:p>
+      <w:pPr>
+        <w:pStyle w:val="Heading4"/>
+      </w:pPr>
+      <w:r>
+        <w:t xml:space="preserve">LVDV – CSV for the CERN </w:t>
+      </w:r>
+      <w:proofErr w:type="spellStart"/>
+      <w:r>
+        <w:t>Labview</w:t>
+      </w:r>
+      <w:proofErr w:type="spellEnd"/>
+      <w:r>
+        <w:t xml:space="preserve"> </w:t>
+      </w:r>
+      <w:proofErr w:type="spellStart"/>
+      <w:r>
+        <w:t>Dataviewer</w:t>
+      </w:r>
+      <w:proofErr w:type="spellEnd"/>
+      <w:r>
+        <w:t xml:space="preserve"> program</w:t>
+      </w:r>
+    </w:p>
+    <w:p>
+      <w:pPr>
+        <w:pStyle w:val="BodyText"/>
+      </w:pPr>
+      <w:r>
+        <w:t xml:space="preserve">A new and more advanced </w:t>
+      </w:r>
+      <w:proofErr w:type="spellStart"/>
+      <w:r>
+        <w:t>Labview</w:t>
+      </w:r>
+      <w:proofErr w:type="spellEnd"/>
+      <w:r>
+        <w:t xml:space="preserve"> based data viewer (LVDV) is in development and will take</w:t>
+      </w:r>
+      <w:r>
+        <w:t xml:space="preserve"> over from </w:t>
+      </w:r>
+      <w:proofErr w:type="spellStart"/>
+      <w:r>
+        <w:t>FGCspy</w:t>
+      </w:r>
+      <w:proofErr w:type="spellEnd"/>
+      <w:r>
+        <w:t xml:space="preserve"> in 2014.</w:t>
+      </w:r>
+      <w:bookmarkStart w:id="50" w:name="_GoBack"/>
       <w:bookmarkEnd w:id="50"/>
     </w:p>
     <w:p>
       <w:pPr>
-        <w:pStyle w:val="Heading3"/>
-      </w:pPr>
-      <w:proofErr w:type="gramStart"/>
-      <w:r>
-        <w:t>standard</w:t>
-      </w:r>
-      <w:proofErr w:type="gramEnd"/>
-      <w:r>
-        <w:t xml:space="preserve"> error</w:t>
+        <w:pStyle w:val="Heading4"/>
+      </w:pPr>
+      <w:r>
+        <w:t xml:space="preserve">FLOT – HTML using the </w:t>
+      </w:r>
+      <w:proofErr w:type="spellStart"/>
+      <w:r>
+        <w:t>FLOT</w:t>
+      </w:r>
+      <w:proofErr w:type="spellEnd"/>
+      <w:r>
+        <w:t xml:space="preserve"> </w:t>
+      </w:r>
+      <w:proofErr w:type="spellStart"/>
+      <w:r>
+        <w:t>javascript</w:t>
+      </w:r>
+      <w:proofErr w:type="spellEnd"/>
+      <w:r>
+        <w:t xml:space="preserve"> graphing library (based on </w:t>
+      </w:r>
+      <w:proofErr w:type="spellStart"/>
+      <w:r>
+        <w:t>jQuery</w:t>
+      </w:r>
+      <w:proofErr w:type="spellEnd"/>
+      <w:r>
+        <w:t>)</w:t>
       </w:r>
     </w:p>
     <w:p>
       <w:pPr>
-        <w:pStyle w:val="Heading3"/>
-      </w:pPr>
-      <w:proofErr w:type="gramStart"/>
-      <w:r>
-        <w:t>standard</w:t>
-      </w:r>
-      <w:proofErr w:type="gramEnd"/>
-      <w:r>
-        <w:t xml:space="preserve"> output</w:t>
-      </w:r>
+        <w:pStyle w:val="BodyText"/>
+      </w:pPr>
     </w:p>
     <w:p>
       <w:pPr>
-        <w:pStyle w:val="Heading3"/>
-      </w:pPr>
-      <w:proofErr w:type="spellStart"/>
-      <w:r>
-        <w:t>output_format</w:t>
-      </w:r>
-      <w:proofErr w:type="spellEnd"/>
+        <w:pStyle w:val="BodyText"/>
+      </w:pPr>
     </w:p>
     <w:p>
       <w:pPr>
         <w:pStyle w:val="BodyText"/>
       </w:pPr>
-      <w:proofErr w:type="spellStart"/>
-      <w:proofErr w:type="gramStart"/>
-      <w:r>
-        <w:t>cctest</w:t>
-      </w:r>
-      <w:proofErr w:type="spellEnd"/>
-      <w:proofErr w:type="gramEnd"/>
-      <w:r>
-        <w:t xml:space="preserve"> supports </w:t>
-      </w:r>
-      <w:r>
-        <w:t>four different output formats</w:t>
-      </w:r>
-      <w:r>
-        <w:t xml:space="preserve"> </w:t>
-      </w:r>
-      <w:r>
-        <w:t xml:space="preserve">selectable using the –o command line option or the GLOBAL.OUTPUT_FORMAT parameter.  Three formats are basically CSV files with </w:t>
-      </w:r>
-      <w:r>
-        <w:t xml:space="preserve">slightly different </w:t>
-      </w:r>
-      <w:r>
-        <w:t xml:space="preserve">headers while FLOT generates an HTML file that exploits the FLOT </w:t>
-      </w:r>
-      <w:proofErr w:type="spellStart"/>
-      <w:r>
-        <w:t>javascript</w:t>
-      </w:r>
-      <w:proofErr w:type="spellEnd"/>
-      <w:r>
-        <w:t xml:space="preserve"> graphic package to provide an interactive chart in a browser</w:t>
-      </w:r>
-      <w:r>
-        <w:t xml:space="preserve">.  </w:t>
-      </w:r>
     </w:p>
     <w:p>
       <w:pPr>
-        <w:pStyle w:val="Heading4"/>
-      </w:pPr>
-      <w:r>
-        <w:t>STANDARD – CSV for EXCEL, MATLAB etc…</w:t>
-      </w:r>
-    </w:p>
-    <w:p>
-      <w:pPr>
-        <w:pStyle w:val="BodyText"/>
-      </w:pPr>
-      <w:r>
-        <w:t>STANDARD produces simple CSV files with a header line, making it easy to use with Excel and MATLAB.</w:t>
-      </w:r>
-    </w:p>
-    <w:p>
-      <w:pPr>
-        <w:pStyle w:val="Heading4"/>
-      </w:pPr>
-      <w:r>
-        <w:t xml:space="preserve">FGCSPY – CSV for </w:t>
-      </w:r>
-      <w:proofErr w:type="spellStart"/>
-      <w:r>
-        <w:t>FGCspy</w:t>
-      </w:r>
-      <w:proofErr w:type="spellEnd"/>
-      <w:r>
-        <w:t xml:space="preserve"> program</w:t>
-      </w:r>
-    </w:p>
-    <w:p>
-      <w:pPr>
-        <w:pStyle w:val="BodyText"/>
-      </w:pPr>
-      <w:r>
-        <w:t xml:space="preserve">FGCSPY is the default format as </w:t>
-      </w:r>
-      <w:proofErr w:type="spellStart"/>
-      <w:r>
-        <w:t>FGCspy</w:t>
-      </w:r>
-      <w:proofErr w:type="spellEnd"/>
-      <w:r>
-        <w:t xml:space="preserve"> is currently the standard data viewer used by the TE-EPC group at CERN.  </w:t>
-      </w:r>
-    </w:p>
-    <w:p>
-      <w:pPr>
-        <w:pStyle w:val="Heading4"/>
-      </w:pPr>
-      <w:r>
-        <w:t xml:space="preserve">LVDV – CSV for the CERN </w:t>
-      </w:r>
-      <w:proofErr w:type="spellStart"/>
-      <w:r>
-        <w:t>Labview</w:t>
-      </w:r>
-      <w:proofErr w:type="spellEnd"/>
-      <w:r>
-        <w:t xml:space="preserve"> </w:t>
-      </w:r>
-      <w:proofErr w:type="spellStart"/>
-      <w:r>
-        <w:t>Dataviewer</w:t>
-      </w:r>
-      <w:proofErr w:type="spellEnd"/>
-      <w:r>
-        <w:t xml:space="preserve"> program</w:t>
-      </w:r>
-    </w:p>
-    <w:p>
-      <w:pPr>
-        <w:pStyle w:val="BodyText"/>
-      </w:pPr>
-      <w:r>
-        <w:t xml:space="preserve">A new and more advanced </w:t>
-      </w:r>
-      <w:proofErr w:type="spellStart"/>
-      <w:r>
-        <w:t>Labview</w:t>
-      </w:r>
-      <w:proofErr w:type="spellEnd"/>
-      <w:r>
-        <w:t xml:space="preserve"> based data viewer (LVDV) is in development and will take over from </w:t>
-      </w:r>
-      <w:proofErr w:type="spellStart"/>
-      <w:r>
-        <w:t>FGCspy</w:t>
-      </w:r>
-      <w:proofErr w:type="spellEnd"/>
-      <w:r>
-        <w:t xml:space="preserve"> in 2012.</w:t>
-      </w:r>
-    </w:p>
-    <w:p>
-      <w:pPr>
-        <w:pStyle w:val="Heading4"/>
-      </w:pPr>
-      <w:r>
-        <w:t xml:space="preserve">FLOT – HTML using the FLOT </w:t>
-      </w:r>
-      <w:proofErr w:type="spellStart"/>
-      <w:r>
-        <w:t>javascript</w:t>
-      </w:r>
-      <w:proofErr w:type="spellEnd"/>
-      <w:r>
-        <w:t xml:space="preserve"> graphing library (based on </w:t>
-      </w:r>
-      <w:proofErr w:type="spellStart"/>
-      <w:r>
-        <w:t>jQuery</w:t>
-      </w:r>
-      <w:proofErr w:type="spellEnd"/>
-      <w:r>
-        <w:t>)</w:t>
-      </w:r>
-    </w:p>
-    <w:p>
-      <w:pPr>
-        <w:pStyle w:val="BodyText"/>
-      </w:pPr>
-    </w:p>
-    <w:p>
-      <w:pPr>
-        <w:pStyle w:val="BodyText"/>
-      </w:pPr>
-    </w:p>
-    <w:p>
-      <w:pPr>
-        <w:pStyle w:val="BodyText"/>
-      </w:pPr>
-    </w:p>
-    <w:p>
-      <w:pPr>
         <w:pStyle w:val="Heading1"/>
       </w:pPr>
-      <w:bookmarkStart w:id="51" w:name="_Toc319943733"/>
+      <w:bookmarkStart w:id="51" w:name="_Toc372453564"/>
       <w:r>
         <w:lastRenderedPageBreak/>
         <w:t>program structure</w:t>
@@ -20746,7 +20825,7 @@
       <w:pPr>
         <w:pStyle w:val="Heading2"/>
       </w:pPr>
-      <w:bookmarkStart w:id="52" w:name="_Toc319943734"/>
+      <w:bookmarkStart w:id="52" w:name="_Toc372453565"/>
       <w:r>
         <w:t>source files</w:t>
       </w:r>
@@ -20906,7 +20985,7 @@
         <w:snapToGrid w:val="0"/>
         <w:sz w:val="18"/>
       </w:rPr>
-      <w:t>9</w:t>
+      <w:t>15</w:t>
     </w:r>
     <w:r>
       <w:rPr>
@@ -21068,6 +21147,7 @@
                 <w:docPartUnique/>
               </w:docPartObj>
             </w:sdtPr>
+            <w:sdtEndPr/>
             <w:sdtContent>
               <w:r>
                 <w:rPr>
@@ -21791,7 +21871,7 @@
             <w:rPr>
               <w:caps/>
             </w:rPr>
-            <w:t>2012-05-18</w:t>
+            <w:t>2013-11-17</w:t>
           </w:r>
           <w:r>
             <w:rPr>
@@ -27333,12 +27413,9 @@
 </file>
 
 <file path=customXml/item1.xml><?xml version="1.0" encoding="utf-8"?>
-<?mso-contentType ?>
-<FormTemplates xmlns="http://schemas.microsoft.com/sharepoint/v3/contenttype/forms">
-  <Display>DocumentLibraryForm</Display>
-  <Edit>DocumentLibraryForm</Edit>
-  <New>DocumentLibraryForm</New>
-</FormTemplates>
+<p:properties xmlns:p="http://schemas.microsoft.com/office/2006/metadata/properties" xmlns:xsi="http://www.w3.org/2001/XMLSchema-instance">
+  <documentManagement/>
+</p:properties>
 </file>
 
 <file path=customXml/item2.xml><?xml version="1.0" encoding="utf-8"?>
@@ -27456,9 +27533,12 @@
 </file>
 
 <file path=customXml/item3.xml><?xml version="1.0" encoding="utf-8"?>
-<p:properties xmlns:p="http://schemas.microsoft.com/office/2006/metadata/properties" xmlns:xsi="http://www.w3.org/2001/XMLSchema-instance">
-  <documentManagement/>
-</p:properties>
+<?mso-contentType ?>
+<FormTemplates xmlns="http://schemas.microsoft.com/sharepoint/v3/contenttype/forms">
+  <Display>DocumentLibraryForm</Display>
+  <Edit>DocumentLibraryForm</Edit>
+  <New>DocumentLibraryForm</New>
+</FormTemplates>
 </file>
 
 <file path=customXml/item4.xml><?xml version="1.0" encoding="utf-8"?>
@@ -27481,9 +27561,9 @@
 </file>
 
 <file path=customXml/itemProps1.xml><?xml version="1.0" encoding="utf-8"?>
-<ds:datastoreItem xmlns:ds="http://schemas.openxmlformats.org/officeDocument/2006/customXml" ds:itemID="{27B46EC5-AC37-49CC-91BF-9E9DDC6807A2}">
+<ds:datastoreItem xmlns:ds="http://schemas.openxmlformats.org/officeDocument/2006/customXml" ds:itemID="{DC35DFEB-4A37-4D3E-A7B1-5E440F9380FA}">
   <ds:schemaRefs>
-    <ds:schemaRef ds:uri="http://schemas.microsoft.com/sharepoint/v3/contenttype/forms"/>
+    <ds:schemaRef ds:uri="http://schemas.microsoft.com/office/2006/metadata/properties"/>
   </ds:schemaRefs>
 </ds:datastoreItem>
 </file>
@@ -27505,22 +27585,15 @@
 </file>
 
 <file path=customXml/itemProps3.xml><?xml version="1.0" encoding="utf-8"?>
-<ds:datastoreItem xmlns:ds="http://schemas.openxmlformats.org/officeDocument/2006/customXml" ds:itemID="{DC35DFEB-4A37-4D3E-A7B1-5E440F9380FA}">
+<ds:datastoreItem xmlns:ds="http://schemas.openxmlformats.org/officeDocument/2006/customXml" ds:itemID="{27B46EC5-AC37-49CC-91BF-9E9DDC6807A2}">
   <ds:schemaRefs>
-    <ds:schemaRef ds:uri="http://schemas.microsoft.com/office/infopath/2007/PartnerControls"/>
-    <ds:schemaRef ds:uri="http://schemas.openxmlformats.org/package/2006/metadata/core-properties"/>
-    <ds:schemaRef ds:uri="http://schemas.microsoft.com/office/2006/documentManagement/types"/>
-    <ds:schemaRef ds:uri="http://purl.org/dc/terms/"/>
-    <ds:schemaRef ds:uri="http://www.w3.org/XML/1998/namespace"/>
-    <ds:schemaRef ds:uri="http://purl.org/dc/elements/1.1/"/>
-    <ds:schemaRef ds:uri="http://schemas.microsoft.com/office/2006/metadata/properties"/>
-    <ds:schemaRef ds:uri="http://purl.org/dc/dcmitype/"/>
+    <ds:schemaRef ds:uri="http://schemas.microsoft.com/sharepoint/v3/contenttype/forms"/>
   </ds:schemaRefs>
 </ds:datastoreItem>
 </file>
 
 <file path=customXml/itemProps4.xml><?xml version="1.0" encoding="utf-8"?>
-<ds:datastoreItem xmlns:ds="http://schemas.openxmlformats.org/officeDocument/2006/customXml" ds:itemID="{0B24F2BF-5411-4466-BAF7-C45F00879EEF}">
+<ds:datastoreItem xmlns:ds="http://schemas.openxmlformats.org/officeDocument/2006/customXml" ds:itemID="{C6A17DF5-2199-46CE-A9B0-FBA1A6F19208}">
   <ds:schemaRefs>
     <ds:schemaRef ds:uri="http://schemas.openxmlformats.org/officeDocument/2006/bibliography"/>
   </ds:schemaRefs>

</xml_diff>